<commit_message>
Sprint 1 finis et affichage de la grille en carré finis
</commit_message>
<xml_diff>
--- a/doc/Documentation de projet_GJ.docx
+++ b/doc/Documentation de projet_GJ.docx
@@ -225,14 +225,6 @@
     </w:p>
     <w:p>
       <w:pPr>
-        <w:pStyle w:val="Paragraphedeliste"/>
-        <w:rPr>
-          <w:lang w:val="fr-CH"/>
-        </w:rPr>
-      </w:pPr>
-    </w:p>
-    <w:p>
-      <w:pPr>
         <w:pStyle w:val="Titre1"/>
         <w:numPr>
           <w:ilvl w:val="0"/>
@@ -846,7 +838,6 @@
               <w:rPr>
                 <w:lang w:val="fr-CH"/>
               </w:rPr>
-              <w:lastRenderedPageBreak/>
               <w:t>Identifiant</w:t>
             </w:r>
           </w:p>
@@ -893,6 +884,7 @@
               <w:rPr>
                 <w:lang w:val="fr-CH"/>
               </w:rPr>
+              <w:lastRenderedPageBreak/>
               <w:t>En tant que</w:t>
             </w:r>
           </w:p>
@@ -1290,18 +1282,6 @@
     </w:tbl>
     <w:p>
       <w:pPr>
-        <w:pStyle w:val="Paragraphedeliste"/>
-        <w:numPr>
-          <w:ilvl w:val="0"/>
-          <w:numId w:val="7"/>
-        </w:numPr>
-        <w:rPr>
-          <w:lang w:val="fr-CH"/>
-        </w:rPr>
-      </w:pPr>
-    </w:p>
-    <w:p>
-      <w:pPr>
         <w:pStyle w:val="Titre1"/>
         <w:numPr>
           <w:ilvl w:val="0"/>
@@ -2577,7 +2557,6 @@
               <w:rPr>
                 <w:lang w:val="fr-CH"/>
               </w:rPr>
-              <w:lastRenderedPageBreak/>
               <w:t>Je joue B1</w:t>
             </w:r>
           </w:p>
@@ -2647,6 +2626,7 @@
               <w:rPr>
                 <w:lang w:val="fr-CH"/>
               </w:rPr>
+              <w:lastRenderedPageBreak/>
               <w:t>Je joue D3</w:t>
             </w:r>
           </w:p>
@@ -3170,15 +3150,7 @@
           <w:sz w:val="44"/>
           <w:lang w:val="fr-CH"/>
         </w:rPr>
-        <w:t xml:space="preserve">3. </w:t>
-      </w:r>
-      <w:r>
-        <w:rPr>
-          <w:color w:val="FF0000"/>
-          <w:sz w:val="44"/>
-          <w:lang w:val="fr-CH"/>
-        </w:rPr>
-        <w:t>Stratégie de test</w:t>
+        <w:t>3. Stratégie de test</w:t>
       </w:r>
     </w:p>
     <w:p>
@@ -3206,6 +3178,7 @@
           <w:lang w:val="fr-CH"/>
         </w:rPr>
       </w:pPr>
+      <w:bookmarkStart w:id="0" w:name="_GoBack"/>
       <w:r>
         <w:rPr>
           <w:color w:val="C00000"/>
@@ -3613,6 +3586,7 @@
         <w:t>Des nouveaux tests seront effectués à chaque étapes importantes</w:t>
       </w:r>
     </w:p>
+    <w:bookmarkEnd w:id="0"/>
     <w:p>
       <w:pPr>
         <w:rPr>
@@ -3632,8 +3606,6 @@
           <w:lang w:val="fr-CH"/>
         </w:rPr>
       </w:pPr>
-      <w:bookmarkStart w:id="0" w:name="_GoBack"/>
-      <w:bookmarkEnd w:id="0"/>
       <w:r>
         <w:rPr>
           <w:color w:val="000000" w:themeColor="text1"/>
@@ -3641,7 +3613,6 @@
           <w:szCs w:val="28"/>
           <w:lang w:val="fr-CH"/>
         </w:rPr>
-        <w:lastRenderedPageBreak/>
         <w:t>4. Journal de Bord</w:t>
       </w:r>
     </w:p>
@@ -3671,6 +3642,7 @@
               <w:rPr>
                 <w:lang w:val="fr-CH"/>
               </w:rPr>
+              <w:lastRenderedPageBreak/>
               <w:t>Date</w:t>
             </w:r>
           </w:p>
@@ -4549,51 +4521,15 @@
   </w:num>
   <w:num w:numId="9">
     <w:abstractNumId w:val="3"/>
-    <w:lvlOverride w:ilvl="0"/>
-    <w:lvlOverride w:ilvl="1"/>
-    <w:lvlOverride w:ilvl="2"/>
-    <w:lvlOverride w:ilvl="3"/>
-    <w:lvlOverride w:ilvl="4"/>
-    <w:lvlOverride w:ilvl="5"/>
-    <w:lvlOverride w:ilvl="6"/>
-    <w:lvlOverride w:ilvl="7"/>
-    <w:lvlOverride w:ilvl="8"/>
   </w:num>
   <w:num w:numId="10">
     <w:abstractNumId w:val="4"/>
-    <w:lvlOverride w:ilvl="0"/>
-    <w:lvlOverride w:ilvl="1"/>
-    <w:lvlOverride w:ilvl="2"/>
-    <w:lvlOverride w:ilvl="3"/>
-    <w:lvlOverride w:ilvl="4"/>
-    <w:lvlOverride w:ilvl="5"/>
-    <w:lvlOverride w:ilvl="6"/>
-    <w:lvlOverride w:ilvl="7"/>
-    <w:lvlOverride w:ilvl="8"/>
   </w:num>
   <w:num w:numId="11">
     <w:abstractNumId w:val="1"/>
-    <w:lvlOverride w:ilvl="0"/>
-    <w:lvlOverride w:ilvl="1"/>
-    <w:lvlOverride w:ilvl="2"/>
-    <w:lvlOverride w:ilvl="3"/>
-    <w:lvlOverride w:ilvl="4"/>
-    <w:lvlOverride w:ilvl="5"/>
-    <w:lvlOverride w:ilvl="6"/>
-    <w:lvlOverride w:ilvl="7"/>
-    <w:lvlOverride w:ilvl="8"/>
   </w:num>
   <w:num w:numId="12">
     <w:abstractNumId w:val="0"/>
-    <w:lvlOverride w:ilvl="0"/>
-    <w:lvlOverride w:ilvl="1"/>
-    <w:lvlOverride w:ilvl="2"/>
-    <w:lvlOverride w:ilvl="3"/>
-    <w:lvlOverride w:ilvl="4"/>
-    <w:lvlOverride w:ilvl="5"/>
-    <w:lvlOverride w:ilvl="6"/>
-    <w:lvlOverride w:ilvl="7"/>
-    <w:lvlOverride w:ilvl="8"/>
   </w:num>
 </w:numbering>
 </file>
@@ -4619,7 +4555,7 @@
     <w:lsdException w:name="Normal" w:uiPriority="0" w:qFormat="1"/>
     <w:lsdException w:name="heading 1" w:uiPriority="9" w:qFormat="1"/>
     <w:lsdException w:name="heading 2" w:semiHidden="1" w:uiPriority="9" w:unhideWhenUsed="1" w:qFormat="1"/>
-    <w:lsdException w:name="heading 3" w:semiHidden="1" w:uiPriority="9" w:unhideWhenUsed="1" w:qFormat="1"/>
+    <w:lsdException w:name="heading 3" w:semiHidden="1" w:uiPriority="0" w:unhideWhenUsed="1" w:qFormat="1"/>
     <w:lsdException w:name="heading 4" w:semiHidden="1" w:uiPriority="9" w:unhideWhenUsed="1" w:qFormat="1"/>
     <w:lsdException w:name="heading 5" w:semiHidden="1" w:uiPriority="9" w:unhideWhenUsed="1" w:qFormat="1"/>
     <w:lsdException w:name="heading 6" w:semiHidden="1" w:uiPriority="9" w:unhideWhenUsed="1" w:qFormat="1"/>
@@ -5038,6 +4974,34 @@
       <w:szCs w:val="26"/>
     </w:rPr>
   </w:style>
+  <w:style w:type="paragraph" w:styleId="Titre3">
+    <w:name w:val="heading 3"/>
+    <w:basedOn w:val="Normal"/>
+    <w:next w:val="Normal"/>
+    <w:link w:val="Titre3Car"/>
+    <w:qFormat/>
+    <w:rsid w:val="00B43695"/>
+    <w:pPr>
+      <w:keepNext/>
+      <w:numPr>
+        <w:ilvl w:val="2"/>
+        <w:numId w:val="1"/>
+      </w:numPr>
+      <w:tabs>
+        <w:tab w:val="num" w:pos="720"/>
+      </w:tabs>
+      <w:spacing w:after="0" w:line="240" w:lineRule="auto"/>
+      <w:ind w:left="720" w:hanging="720"/>
+      <w:outlineLvl w:val="2"/>
+    </w:pPr>
+    <w:rPr>
+      <w:rFonts w:ascii="Arial" w:eastAsia="Times New Roman" w:hAnsi="Arial" w:cs="Times New Roman"/>
+      <w:b/>
+      <w:sz w:val="24"/>
+      <w:szCs w:val="20"/>
+      <w:lang w:val="fr-FR" w:eastAsia="fr-FR"/>
+    </w:rPr>
+  </w:style>
   <w:style w:type="character" w:default="1" w:styleId="Policepardfaut">
     <w:name w:val="Default Paragraph Font"/>
     <w:uiPriority w:val="1"/>
@@ -5160,6 +5124,19 @@
         <w:insideV w:val="single" w:sz="4" w:space="0" w:color="auto"/>
       </w:tblBorders>
     </w:tblPr>
+  </w:style>
+  <w:style w:type="character" w:customStyle="1" w:styleId="Titre3Car">
+    <w:name w:val="Titre 3 Car"/>
+    <w:basedOn w:val="Policepardfaut"/>
+    <w:link w:val="Titre3"/>
+    <w:rsid w:val="00B43695"/>
+    <w:rPr>
+      <w:rFonts w:ascii="Arial" w:eastAsia="Times New Roman" w:hAnsi="Arial" w:cs="Times New Roman"/>
+      <w:b/>
+      <w:sz w:val="24"/>
+      <w:szCs w:val="20"/>
+      <w:lang w:val="fr-FR" w:eastAsia="fr-FR"/>
+    </w:rPr>
   </w:style>
 </w:styles>
 </file>

</xml_diff>